<commit_message>
Added more information about app
</commit_message>
<xml_diff>
--- a/Others/Android+Fundamentals+Project+Self-Evaluation.docx
+++ b/Others/Android+Fundamentals+Project+Self-Evaluation.docx
@@ -41,13 +41,7 @@
         <w:t xml:space="preserve">Instructions: </w:t>
       </w:r>
       <w:r>
-        <w:t>Once you’ve completed your Final Project, please evaluate it against the components of the rubric below. For each criteria that you met, put an “X” in either the “Does Not Meet Specifications” or the “Meets Specifications” box. For some criteria, we ask yo</w:t>
-      </w:r>
-      <w:r>
-        <w:t>u to provide an explanation of where and how it was implemented in your app.  This is a chance for you to briefly explain to the grader your thought-process during development.  Once you are done, include this with the source code and accompanying files yo</w:t>
-      </w:r>
-      <w:r>
-        <w:t>u are submitting.  Then, give yourself a pat on the back for making a great app!</w:t>
+        <w:t>Once you’ve completed your Final Project, please evaluate it against the components of the rubric below. For each criteria that you met, put an “X” in either the “Does Not Meet Specifications” or the “Meets Specifications” box. For some criteria, we ask you to provide an explanation of where and how it was implemented in your app.  This is a chance for you to briefly explain to the grader your thought-process during development.  Once you are done, include this with the source code and accompanying files you are submitting.  Then, give yourself a pat on the back for making a great app!</w:t>
       </w:r>
     </w:p>
     <w:p>
@@ -193,16 +187,7 @@
                 <w:sz w:val="20"/>
                 <w:highlight w:val="white"/>
               </w:rPr>
-              <w:t>Meets Spe</w:t>
-            </w:r>
-            <w:r>
-              <w:rPr>
-                <w:b/>
-                <w:color w:val="0B5394"/>
-                <w:sz w:val="20"/>
-                <w:highlight w:val="white"/>
-              </w:rPr>
-              <w:t>cifications</w:t>
+              <w:t>Meets Specifications</w:t>
             </w:r>
           </w:p>
         </w:tc>
@@ -591,10 +576,7 @@
               <w:spacing w:line="240" w:lineRule="auto"/>
             </w:pPr>
             <w:r>
-              <w:t xml:space="preserve">App includes at least two distinct </w:t>
-            </w:r>
-            <w:r>
-              <w:t>views and uses intents properly to move between these views.</w:t>
+              <w:t>App includes at least two distinct views and uses intents properly to move between these views.</w:t>
             </w:r>
           </w:p>
         </w:tc>
@@ -1595,10 +1577,7 @@
             </w:pPr>
             <w:r>
               <w:lastRenderedPageBreak/>
-              <w:t>If it needs to pull or send data to/from a web service or API only once, or on a per request basis (such as a search a</w:t>
-            </w:r>
-            <w:r>
-              <w:t xml:space="preserve">pplication), app uses an </w:t>
+              <w:t xml:space="preserve">If it needs to pull or send data to/from a web service or API only once, or on a per request basis (such as a search application), app uses an </w:t>
             </w:r>
             <w:proofErr w:type="spellStart"/>
             <w:r>
@@ -1831,17 +1810,15 @@
                 <w:b/>
                 <w:color w:val="548DD4" w:themeColor="text2" w:themeTint="99"/>
               </w:rPr>
-              <w:t xml:space="preserve">: you can insert, update and delete things from </w:t>
-            </w:r>
-            <w:proofErr w:type="spellStart"/>
+              <w:t>: you can insert, u</w:t>
+            </w:r>
             <w:r>
               <w:rPr>
                 <w:b/>
                 <w:color w:val="548DD4" w:themeColor="text2" w:themeTint="99"/>
               </w:rPr>
-              <w:t>tha</w:t>
-            </w:r>
-            <w:proofErr w:type="spellEnd"/>
+              <w:t>pdate and delete things from the</w:t>
+            </w:r>
             <w:r>
               <w:rPr>
                 <w:b/>
@@ -1868,17 +1845,8 @@
                 <w:b/>
                 <w:color w:val="548DD4" w:themeColor="text2" w:themeTint="99"/>
               </w:rPr>
-              <w:t xml:space="preserve">I am not using a </w:t>
-            </w:r>
-            <w:proofErr w:type="spellStart"/>
-            <w:r>
-              <w:rPr>
-                <w:b/>
-                <w:color w:val="548DD4" w:themeColor="text2" w:themeTint="99"/>
-              </w:rPr>
-              <w:t>SyncAdapter</w:t>
-            </w:r>
-            <w:proofErr w:type="spellEnd"/>
+              <w:t>-</w:t>
+            </w:r>
           </w:p>
           <w:p>
             <w:pPr>
@@ -1971,8 +1939,6 @@
             <w:pPr>
               <w:spacing w:line="240" w:lineRule="auto"/>
             </w:pPr>
-            <w:bookmarkStart w:id="3" w:name="_GoBack"/>
-            <w:bookmarkEnd w:id="3"/>
           </w:p>
           <w:p>
             <w:pPr>
@@ -2275,10 +2241,7 @@
             </w:r>
             <w:proofErr w:type="spellEnd"/>
             <w:r>
-              <w:t xml:space="preserve"> from Home or All Apps, the app restores the app state as closely as possible to t</w:t>
-            </w:r>
-            <w:r>
-              <w:t>he previous state.</w:t>
+              <w:t xml:space="preserve"> from Home or All Apps, the app restores the app state as closely as possible to the previous state.</w:t>
             </w:r>
           </w:p>
           <w:p>
@@ -2453,8 +2416,8 @@
         <w:ind w:right="6120"/>
         <w:contextualSpacing w:val="0"/>
       </w:pPr>
-      <w:bookmarkStart w:id="4" w:name="h.ninw0rj14qh4" w:colFirst="0" w:colLast="0"/>
-      <w:bookmarkEnd w:id="4"/>
+      <w:bookmarkStart w:id="3" w:name="h.ninw0rj14qh4" w:colFirst="0" w:colLast="0"/>
+      <w:bookmarkEnd w:id="3"/>
     </w:p>
     <w:p>
       <w:pPr>
@@ -2463,8 +2426,8 @@
         <w:ind w:right="6120"/>
         <w:contextualSpacing w:val="0"/>
       </w:pPr>
-      <w:bookmarkStart w:id="5" w:name="h.8fw2jktwybu0" w:colFirst="0" w:colLast="0"/>
-      <w:bookmarkEnd w:id="5"/>
+      <w:bookmarkStart w:id="4" w:name="h.8fw2jktwybu0" w:colFirst="0" w:colLast="0"/>
+      <w:bookmarkEnd w:id="4"/>
       <w:r>
         <w:rPr>
           <w:sz w:val="28"/>
@@ -2572,8 +2535,32 @@
                 <w:sz w:val="16"/>
                 <w:highlight w:val="white"/>
               </w:rPr>
-              <w:t>Does Not Exceed Specificat</w:t>
-            </w:r>
+              <w:t>Does Not Exceed Specifications</w:t>
+            </w:r>
+          </w:p>
+        </w:tc>
+        <w:tc>
+          <w:tcPr>
+            <w:tcW w:w="1620" w:type="dxa"/>
+            <w:tcBorders>
+              <w:top w:val="single" w:sz="8" w:space="0" w:color="E4E4E4"/>
+              <w:left w:val="single" w:sz="8" w:space="0" w:color="E4E4E4"/>
+              <w:bottom w:val="single" w:sz="8" w:space="0" w:color="E4E4E4"/>
+              <w:right w:val="single" w:sz="8" w:space="0" w:color="E4E4E4"/>
+            </w:tcBorders>
+            <w:shd w:val="clear" w:color="auto" w:fill="FFFFFF"/>
+            <w:tcMar>
+              <w:top w:w="100" w:type="dxa"/>
+              <w:left w:w="100" w:type="dxa"/>
+              <w:bottom w:w="100" w:type="dxa"/>
+              <w:right w:w="100" w:type="dxa"/>
+            </w:tcMar>
+            <w:vAlign w:val="center"/>
+          </w:tcPr>
+          <w:p>
+            <w:pPr>
+              <w:jc w:val="center"/>
+            </w:pPr>
             <w:r>
               <w:rPr>
                 <w:b/>
@@ -2581,39 +2568,6 @@
                 <w:sz w:val="16"/>
                 <w:highlight w:val="white"/>
               </w:rPr>
-              <w:t>ions</w:t>
-            </w:r>
-          </w:p>
-        </w:tc>
-        <w:tc>
-          <w:tcPr>
-            <w:tcW w:w="1620" w:type="dxa"/>
-            <w:tcBorders>
-              <w:top w:val="single" w:sz="8" w:space="0" w:color="E4E4E4"/>
-              <w:left w:val="single" w:sz="8" w:space="0" w:color="E4E4E4"/>
-              <w:bottom w:val="single" w:sz="8" w:space="0" w:color="E4E4E4"/>
-              <w:right w:val="single" w:sz="8" w:space="0" w:color="E4E4E4"/>
-            </w:tcBorders>
-            <w:shd w:val="clear" w:color="auto" w:fill="FFFFFF"/>
-            <w:tcMar>
-              <w:top w:w="100" w:type="dxa"/>
-              <w:left w:w="100" w:type="dxa"/>
-              <w:bottom w:w="100" w:type="dxa"/>
-              <w:right w:w="100" w:type="dxa"/>
-            </w:tcMar>
-            <w:vAlign w:val="center"/>
-          </w:tcPr>
-          <w:p>
-            <w:pPr>
-              <w:jc w:val="center"/>
-            </w:pPr>
-            <w:r>
-              <w:rPr>
-                <w:b/>
-                <w:color w:val="0B5394"/>
-                <w:sz w:val="16"/>
-                <w:highlight w:val="white"/>
-              </w:rPr>
               <w:t>Exceeds Specifications</w:t>
             </w:r>
           </w:p>
@@ -2643,8 +2597,8 @@
               <w:spacing w:before="280" w:after="80" w:line="240" w:lineRule="auto"/>
               <w:contextualSpacing w:val="0"/>
             </w:pPr>
-            <w:bookmarkStart w:id="6" w:name="h.t7og01pfr9c3" w:colFirst="0" w:colLast="0"/>
-            <w:bookmarkEnd w:id="6"/>
+            <w:bookmarkStart w:id="5" w:name="h.t7og01pfr9c3" w:colFirst="0" w:colLast="0"/>
+            <w:bookmarkEnd w:id="5"/>
             <w:r>
               <w:rPr>
                 <w:color w:val="3D85C6"/>
@@ -2993,10 +2947,7 @@
               <w:spacing w:line="240" w:lineRule="auto"/>
             </w:pPr>
             <w:r>
-              <w:t>App uses notifications only to expose inform</w:t>
-            </w:r>
-            <w:r>
-              <w:t>ation/controls relating to an ongoing event (such as music playback or a phone call).</w:t>
+              <w:t>App uses notifications only to expose information/controls relating to an ongoing event (such as music playback or a phone call).</w:t>
             </w:r>
           </w:p>
         </w:tc>
@@ -3220,8 +3171,8 @@
               <w:spacing w:before="280" w:after="80" w:line="240" w:lineRule="auto"/>
               <w:contextualSpacing w:val="0"/>
             </w:pPr>
-            <w:bookmarkStart w:id="7" w:name="h.lp7hr4x2ii2x" w:colFirst="0" w:colLast="0"/>
-            <w:bookmarkEnd w:id="7"/>
+            <w:bookmarkStart w:id="6" w:name="h.lp7hr4x2ii2x" w:colFirst="0" w:colLast="0"/>
+            <w:bookmarkEnd w:id="6"/>
             <w:proofErr w:type="spellStart"/>
             <w:r>
               <w:rPr>
@@ -3258,8 +3209,8 @@
               <w:spacing w:before="280" w:after="80" w:line="240" w:lineRule="auto"/>
               <w:contextualSpacing w:val="0"/>
             </w:pPr>
-            <w:bookmarkStart w:id="8" w:name="h.c8j94x882ouc" w:colFirst="0" w:colLast="0"/>
-            <w:bookmarkEnd w:id="8"/>
+            <w:bookmarkStart w:id="7" w:name="h.c8j94x882ouc" w:colFirst="0" w:colLast="0"/>
+            <w:bookmarkEnd w:id="7"/>
           </w:p>
         </w:tc>
         <w:tc>
@@ -3285,8 +3236,8 @@
               <w:spacing w:before="280" w:after="80" w:line="240" w:lineRule="auto"/>
               <w:contextualSpacing w:val="0"/>
             </w:pPr>
-            <w:bookmarkStart w:id="9" w:name="h.ixkcqz2qwrb2" w:colFirst="0" w:colLast="0"/>
-            <w:bookmarkEnd w:id="9"/>
+            <w:bookmarkStart w:id="8" w:name="h.ixkcqz2qwrb2" w:colFirst="0" w:colLast="0"/>
+            <w:bookmarkEnd w:id="8"/>
           </w:p>
         </w:tc>
       </w:tr>
@@ -3613,8 +3564,8 @@
               <w:spacing w:before="280" w:after="80" w:line="240" w:lineRule="auto"/>
               <w:contextualSpacing w:val="0"/>
             </w:pPr>
-            <w:bookmarkStart w:id="10" w:name="h.dn19lg3rnfb1" w:colFirst="0" w:colLast="0"/>
-            <w:bookmarkEnd w:id="10"/>
+            <w:bookmarkStart w:id="9" w:name="h.dn19lg3rnfb1" w:colFirst="0" w:colLast="0"/>
+            <w:bookmarkEnd w:id="9"/>
             <w:r>
               <w:rPr>
                 <w:color w:val="3D85C6"/>
@@ -3648,8 +3599,8 @@
               <w:spacing w:before="280" w:after="80" w:line="240" w:lineRule="auto"/>
               <w:contextualSpacing w:val="0"/>
             </w:pPr>
-            <w:bookmarkStart w:id="11" w:name="h.slx2jfa6elxp" w:colFirst="0" w:colLast="0"/>
-            <w:bookmarkEnd w:id="11"/>
+            <w:bookmarkStart w:id="10" w:name="h.slx2jfa6elxp" w:colFirst="0" w:colLast="0"/>
+            <w:bookmarkEnd w:id="10"/>
           </w:p>
         </w:tc>
         <w:tc>
@@ -3675,8 +3626,8 @@
               <w:spacing w:before="280" w:after="80" w:line="240" w:lineRule="auto"/>
               <w:contextualSpacing w:val="0"/>
             </w:pPr>
-            <w:bookmarkStart w:id="12" w:name="h.yaqgxeabc9yb" w:colFirst="0" w:colLast="0"/>
-            <w:bookmarkEnd w:id="12"/>
+            <w:bookmarkStart w:id="11" w:name="h.yaqgxeabc9yb" w:colFirst="0" w:colLast="0"/>
+            <w:bookmarkEnd w:id="11"/>
           </w:p>
         </w:tc>
       </w:tr>
@@ -3869,13 +3820,19 @@
             </w:r>
             <w:proofErr w:type="spellEnd"/>
             <w:r>
-              <w:t xml:space="preserve"> to show a notification at a certain time and to reposition the two hands from the </w:t>
+              <w:t xml:space="preserve"> to show a notification at a certain time and to reposition </w:t>
+            </w:r>
+            <w:r>
+              <w:t xml:space="preserve">the two hands from the </w:t>
             </w:r>
             <w:proofErr w:type="spellStart"/>
             <w:r>
-              <w:t>timezones</w:t>
+              <w:t>timezone</w:t>
             </w:r>
             <w:proofErr w:type="spellEnd"/>
+            <w:r>
+              <w:t xml:space="preserve"> analog clocks</w:t>
+            </w:r>
             <w:r>
               <w:t xml:space="preserve"> when time ticked; </w:t>
             </w:r>
@@ -4261,7 +4218,10 @@
         </w:tc>
       </w:tr>
     </w:tbl>
-    <w:p/>
+    <w:p>
+      <w:bookmarkStart w:id="12" w:name="_GoBack"/>
+      <w:bookmarkEnd w:id="12"/>
+    </w:p>
     <w:sectPr>
       <w:pgSz w:w="15840" w:h="12240"/>
       <w:pgMar w:top="1440" w:right="1440" w:bottom="1440" w:left="1440" w:header="720" w:footer="720" w:gutter="0"/>

</xml_diff>